<commit_message>
Almost a final version
</commit_message>
<xml_diff>
--- a/WhatINeed.docx
+++ b/WhatINeed.docx
@@ -1349,10 +1349,30 @@
     </w:p>
     <w:p>
       <w:pPr>
+        <w:pStyle w:val="a4"/>
+        <w:numPr>
+          <w:ilvl w:val="0"/>
+          <w:numId w:val="4"/>
+        </w:numPr>
+        <w:rPr>
+          <w:rFonts w:eastAsiaTheme="minorEastAsia"/>
+          <w:lang w:val="uk-UA"/>
+        </w:rPr>
+      </w:pPr>
+      <w:r>
+        <w:rPr>
+          <w:rFonts w:eastAsiaTheme="minorEastAsia"/>
+          <w:lang w:val="uk-UA"/>
+        </w:rPr>
+        <w:t>(а)Хоча 802.11а використовує 64-точкове швидке перетворення Фур’є, лише 52 гармоніки несуть інформацію, 4 з яких є пілот-тоном (тобто не несуть корисної інформації). Звідси, спектральна ефективність становить:</w:t>
+      </w:r>
+    </w:p>
+    <w:p>
+      <w:pPr>
         <w:jc w:val="right"/>
         <w:rPr>
           <w:rFonts w:eastAsiaTheme="minorEastAsia"/>
-          <w:lang w:val="en-US"/>
+          <w:lang w:val="uk-UA"/>
         </w:rPr>
       </w:pPr>
       <m:oMath>
@@ -1439,10 +1459,95 @@
     </w:p>
     <w:p>
       <w:pPr>
+        <w:ind w:left="720" w:firstLine="360"/>
+        <w:rPr>
+          <w:rFonts w:eastAsiaTheme="minorEastAsia"/>
+          <w:lang w:val="uk-UA"/>
+        </w:rPr>
+      </w:pPr>
+      <w:r>
+        <w:rPr>
+          <w:rFonts w:eastAsiaTheme="minorEastAsia"/>
+          <w:lang w:val="uk-UA"/>
+        </w:rPr>
+        <w:t xml:space="preserve">(б) Циклічний префікс має тривалість 0,8 </w:t>
+      </w:r>
+      <w:proofErr w:type="spellStart"/>
+      <w:r>
+        <w:rPr>
+          <w:rFonts w:eastAsiaTheme="minorEastAsia"/>
+          <w:lang w:val="uk-UA"/>
+        </w:rPr>
+        <w:t>мкс</w:t>
+      </w:r>
+      <w:proofErr w:type="spellEnd"/>
+      <w:r>
+        <w:rPr>
+          <w:rFonts w:eastAsiaTheme="minorEastAsia"/>
+          <w:lang w:val="uk-UA"/>
+        </w:rPr>
+        <w:t xml:space="preserve">, тоді як повний </w:t>
+      </w:r>
+      <w:r>
+        <w:rPr>
+          <w:rFonts w:eastAsiaTheme="minorEastAsia"/>
+          <w:lang w:val="en-US"/>
+        </w:rPr>
+        <w:t>OFDM</w:t>
+      </w:r>
+      <w:r>
+        <w:rPr>
+          <w:rFonts w:eastAsiaTheme="minorEastAsia"/>
+          <w:lang w:val="uk-UA"/>
+        </w:rPr>
+        <w:t xml:space="preserve"> символ </w:t>
+      </w:r>
+      <w:r>
+        <w:rPr>
+          <w:rFonts w:eastAsiaTheme="minorEastAsia"/>
+          <w:lang w:val="uk-UA"/>
+        </w:rPr>
+        <w:t xml:space="preserve">4 </w:t>
+      </w:r>
+      <w:proofErr w:type="spellStart"/>
+      <w:r>
+        <w:rPr>
+          <w:rFonts w:eastAsiaTheme="minorEastAsia"/>
+          <w:lang w:val="uk-UA"/>
+        </w:rPr>
+        <w:t>мкс</w:t>
+      </w:r>
+      <w:proofErr w:type="spellEnd"/>
+      <w:r>
+        <w:rPr>
+          <w:rFonts w:eastAsiaTheme="minorEastAsia"/>
+          <w:lang w:val="uk-UA"/>
+        </w:rPr>
+        <w:t xml:space="preserve">, </w:t>
+      </w:r>
+      <w:proofErr w:type="spellStart"/>
+      <w:r>
+        <w:rPr>
+          <w:rFonts w:eastAsiaTheme="minorEastAsia"/>
+          <w:lang w:val="uk-UA"/>
+        </w:rPr>
+        <w:t>свідси</w:t>
+      </w:r>
+      <w:proofErr w:type="spellEnd"/>
+      <w:r>
+        <w:rPr>
+          <w:rFonts w:eastAsiaTheme="minorEastAsia"/>
+          <w:lang w:val="uk-UA"/>
+        </w:rPr>
+        <w:t xml:space="preserve"> втрати в спектральній ефективності:</w:t>
+      </w:r>
+    </w:p>
+    <w:p>
+      <w:pPr>
         <w:jc w:val="right"/>
         <w:rPr>
           <w:rFonts w:eastAsiaTheme="minorEastAsia"/>
-          <w:lang w:val="en-US"/>
+          <w:lang w:val="uk-UA"/>
         </w:rPr>
       </w:pPr>
       <m:oMath>
@@ -1522,11 +1627,98 @@
     </w:p>
     <w:p>
       <w:pPr>
+        <w:ind w:left="720"/>
+        <w:rPr>
+          <w:rFonts w:eastAsiaTheme="minorEastAsia"/>
+          <w:lang w:val="uk-UA"/>
+        </w:rPr>
+      </w:pPr>
+      <w:r>
+        <w:rPr>
+          <w:rFonts w:eastAsiaTheme="minorEastAsia"/>
+          <w:lang w:val="uk-UA"/>
+        </w:rPr>
+        <w:t>(в) Загальна тривалість «</w:t>
+      </w:r>
+      <w:proofErr w:type="spellStart"/>
+      <w:r>
+        <w:rPr>
+          <w:rFonts w:eastAsiaTheme="minorEastAsia"/>
+        </w:rPr>
+        <w:t>обучаючо</w:t>
+      </w:r>
+      <w:proofErr w:type="spellEnd"/>
+      <w:r>
+        <w:rPr>
+          <w:rFonts w:eastAsiaTheme="minorEastAsia"/>
+          <w:lang w:val="uk-UA"/>
+        </w:rPr>
+        <w:t xml:space="preserve">ї» послідовності та поля сигналізації 20 </w:t>
+      </w:r>
+      <w:proofErr w:type="spellStart"/>
+      <w:r>
+        <w:rPr>
+          <w:rFonts w:eastAsiaTheme="minorEastAsia"/>
+          <w:lang w:val="uk-UA"/>
+        </w:rPr>
+        <w:t>мкс</w:t>
+      </w:r>
+      <w:proofErr w:type="spellEnd"/>
+      <w:r>
+        <w:rPr>
+          <w:rFonts w:eastAsiaTheme="minorEastAsia"/>
+          <w:lang w:val="uk-UA"/>
+        </w:rPr>
+        <w:t xml:space="preserve"> = 5</w:t>
+      </w:r>
+      <w:r>
+        <w:rPr>
+          <w:rFonts w:eastAsiaTheme="minorEastAsia"/>
+        </w:rPr>
+        <w:t xml:space="preserve"> </w:t>
+      </w:r>
+      <w:r>
+        <w:rPr>
+          <w:rFonts w:eastAsiaTheme="minorEastAsia"/>
+          <w:lang w:val="en-US"/>
+        </w:rPr>
+        <w:t>ODFM</w:t>
+      </w:r>
+      <w:r>
+        <w:rPr>
+          <w:rFonts w:eastAsiaTheme="minorEastAsia"/>
+        </w:rPr>
+        <w:t xml:space="preserve"> </w:t>
+      </w:r>
+      <w:r>
+        <w:rPr>
+          <w:rFonts w:eastAsiaTheme="minorEastAsia"/>
+          <w:lang w:val="uk-UA"/>
+        </w:rPr>
+        <w:t xml:space="preserve">символів, що можна побачити на Рис. </w:t>
+      </w:r>
+      <w:r>
+        <w:rPr>
+          <w:rFonts w:eastAsiaTheme="minorEastAsia"/>
+          <w:lang w:val="en-US"/>
+        </w:rPr>
+        <w:t xml:space="preserve">B-24.6 </w:t>
+      </w:r>
+      <w:r>
+        <w:rPr>
+          <w:rFonts w:eastAsiaTheme="minorEastAsia"/>
+          <w:lang w:val="uk-UA"/>
+        </w:rPr>
+        <w:t>Звідси втрати в спектральній ефективності складають:</w:t>
+      </w:r>
+    </w:p>
+    <w:p>
+      <w:pPr>
         <w:ind w:left="2124" w:firstLine="708"/>
         <w:jc w:val="right"/>
         <w:rPr>
           <w:rFonts w:eastAsiaTheme="minorEastAsia"/>
-          <w:lang w:val="en-US"/>
+          <w:lang w:val="uk-UA"/>
         </w:rPr>
       </w:pPr>
       <m:oMath>
@@ -1603,6 +1795,27 @@
         <w:tab/>
         <w:t>(24.3)</w:t>
       </w:r>
+    </w:p>
+    <w:p>
+      <w:pPr>
+        <w:ind w:left="720" w:firstLine="708"/>
+        <w:rPr>
+          <w:rFonts w:eastAsiaTheme="minorEastAsia"/>
+          <w:i/>
+          <w:lang w:val="uk-UA"/>
+        </w:rPr>
+      </w:pPr>
+      <m:oMathPara>
+        <m:oMath>
+          <m:r>
+            <w:rPr>
+              <w:rFonts w:ascii="Cambria Math" w:eastAsiaTheme="minorEastAsia" w:hAnsi="Cambria Math"/>
+              <w:lang w:val="uk-UA"/>
+            </w:rPr>
+            <m:t>Загальні втрати через усі вище наведені ефекти складатимуть:</m:t>
+          </m:r>
+        </m:oMath>
+      </m:oMathPara>
     </w:p>
     <w:p>
       <w:pPr>
@@ -1729,12 +1942,702 @@
     </w:p>
     <w:p>
       <w:pPr>
+        <w:pStyle w:val="a4"/>
+        <w:numPr>
+          <w:ilvl w:val="0"/>
+          <w:numId w:val="3"/>
+        </w:numPr>
+        <w:rPr>
+          <w:rFonts w:eastAsiaTheme="minorEastAsia"/>
+          <w:lang w:val="uk-UA"/>
+        </w:rPr>
+      </w:pPr>
+      <w:r>
+        <w:rPr>
+          <w:rFonts w:eastAsiaTheme="minorEastAsia"/>
+          <w:lang w:val="uk-UA"/>
+        </w:rPr>
+        <w:t xml:space="preserve">1 </w:t>
+      </w:r>
+      <w:proofErr w:type="spellStart"/>
+      <w:r>
+        <w:rPr>
+          <w:rFonts w:eastAsiaTheme="minorEastAsia"/>
+          <w:lang w:val="uk-UA"/>
+        </w:rPr>
+        <w:t>Мбіт</w:t>
+      </w:r>
+      <w:proofErr w:type="spellEnd"/>
+      <w:r>
+        <w:rPr>
+          <w:rFonts w:eastAsiaTheme="minorEastAsia"/>
+          <w:lang w:val="uk-UA"/>
+        </w:rPr>
+        <w:t xml:space="preserve">/с (802.11), 11 </w:t>
+      </w:r>
+      <w:proofErr w:type="spellStart"/>
+      <w:r>
+        <w:rPr>
+          <w:rFonts w:eastAsiaTheme="minorEastAsia"/>
+          <w:lang w:val="uk-UA"/>
+        </w:rPr>
+        <w:t>Мбіт</w:t>
+      </w:r>
+      <w:proofErr w:type="spellEnd"/>
+      <w:r>
+        <w:rPr>
+          <w:rFonts w:eastAsiaTheme="minorEastAsia"/>
+          <w:lang w:val="uk-UA"/>
+        </w:rPr>
+        <w:t>/с (802.11</w:t>
+      </w:r>
+      <w:r>
+        <w:rPr>
+          <w:rFonts w:eastAsiaTheme="minorEastAsia"/>
+          <w:lang w:val="en-US"/>
+        </w:rPr>
+        <w:t>b</w:t>
+      </w:r>
+      <w:r>
+        <w:rPr>
+          <w:rFonts w:eastAsiaTheme="minorEastAsia"/>
+        </w:rPr>
+        <w:t xml:space="preserve">) </w:t>
+      </w:r>
+      <w:r>
+        <w:rPr>
+          <w:rFonts w:eastAsiaTheme="minorEastAsia"/>
+          <w:lang w:val="uk-UA"/>
+        </w:rPr>
+        <w:t xml:space="preserve">і 54 </w:t>
+      </w:r>
+      <w:proofErr w:type="spellStart"/>
+      <w:r>
+        <w:rPr>
+          <w:rFonts w:eastAsiaTheme="minorEastAsia"/>
+          <w:lang w:val="uk-UA"/>
+        </w:rPr>
+        <w:t>Мбіт</w:t>
+      </w:r>
+      <w:proofErr w:type="spellEnd"/>
+      <w:r>
+        <w:rPr>
+          <w:rFonts w:eastAsiaTheme="minorEastAsia"/>
+          <w:lang w:val="uk-UA"/>
+        </w:rPr>
+        <w:t>/с (802.11</w:t>
+      </w:r>
+      <w:r>
+        <w:rPr>
+          <w:rFonts w:eastAsiaTheme="minorEastAsia"/>
+          <w:lang w:val="en-US"/>
+        </w:rPr>
+        <w:t>a</w:t>
+      </w:r>
+      <w:r>
+        <w:rPr>
+          <w:rFonts w:eastAsiaTheme="minorEastAsia"/>
+        </w:rPr>
+        <w:t>)</w:t>
+      </w:r>
+      <w:r>
+        <w:rPr>
+          <w:rFonts w:eastAsiaTheme="minorEastAsia"/>
+          <w:lang w:val="uk-UA"/>
+        </w:rPr>
+        <w:t>.</w:t>
+      </w:r>
+    </w:p>
+    <w:p>
+      <w:pPr>
+        <w:pStyle w:val="a4"/>
+        <w:numPr>
+          <w:ilvl w:val="0"/>
+          <w:numId w:val="3"/>
+        </w:numPr>
+        <w:rPr>
+          <w:rFonts w:eastAsiaTheme="minorEastAsia"/>
+          <w:lang w:val="uk-UA"/>
+        </w:rPr>
+      </w:pPr>
+      <w:r>
+        <w:rPr>
+          <w:rFonts w:eastAsiaTheme="minorEastAsia"/>
+          <w:lang w:val="uk-UA"/>
+        </w:rPr>
+        <w:t xml:space="preserve">Використання </w:t>
+      </w:r>
+      <w:r>
+        <w:rPr>
+          <w:rFonts w:eastAsiaTheme="minorEastAsia"/>
+          <w:lang w:val="en-US"/>
+        </w:rPr>
+        <w:t>OFDM</w:t>
+      </w:r>
+      <w:r>
+        <w:rPr>
+          <w:rFonts w:eastAsiaTheme="minorEastAsia"/>
+          <w:lang w:val="uk-UA"/>
+        </w:rPr>
+        <w:t xml:space="preserve"> </w:t>
+      </w:r>
+      <w:r>
+        <w:rPr>
+          <w:rFonts w:eastAsiaTheme="minorEastAsia"/>
+          <w:lang w:val="uk-UA"/>
+        </w:rPr>
+        <w:t xml:space="preserve">забезпечує краще використання смуги частот, оскільки, </w:t>
+      </w:r>
+      <w:r>
+        <w:rPr>
+          <w:rFonts w:eastAsiaTheme="minorEastAsia"/>
+          <w:lang w:val="uk-UA"/>
+        </w:rPr>
+        <w:t>в порівнянні з  сигналом з однією несучою</w:t>
+      </w:r>
+      <w:r>
+        <w:rPr>
+          <w:rFonts w:eastAsiaTheme="minorEastAsia"/>
+          <w:lang w:val="uk-UA"/>
+        </w:rPr>
+        <w:t>,</w:t>
+      </w:r>
+      <w:r>
+        <w:rPr>
+          <w:rFonts w:eastAsiaTheme="minorEastAsia"/>
+          <w:lang w:val="uk-UA"/>
+        </w:rPr>
+        <w:t xml:space="preserve"> </w:t>
+      </w:r>
+      <w:r>
+        <w:rPr>
+          <w:rFonts w:eastAsiaTheme="minorEastAsia"/>
+          <w:lang w:val="uk-UA"/>
+        </w:rPr>
+        <w:t xml:space="preserve">в </w:t>
+      </w:r>
+      <w:r>
+        <w:rPr>
+          <w:rFonts w:eastAsiaTheme="minorEastAsia"/>
+          <w:lang w:val="en-US"/>
+        </w:rPr>
+        <w:t>OFDM</w:t>
+      </w:r>
+      <w:r>
+        <w:rPr>
+          <w:rFonts w:eastAsiaTheme="minorEastAsia"/>
+          <w:lang w:val="uk-UA"/>
+        </w:rPr>
+        <w:t xml:space="preserve"> </w:t>
+      </w:r>
+      <w:r>
+        <w:rPr>
+          <w:rFonts w:eastAsiaTheme="minorEastAsia"/>
+          <w:lang w:val="uk-UA"/>
+        </w:rPr>
+        <w:t xml:space="preserve">значно легше досягти </w:t>
+      </w:r>
+      <w:r>
+        <w:rPr>
+          <w:rFonts w:eastAsiaTheme="minorEastAsia"/>
+          <w:lang w:val="uk-UA"/>
+        </w:rPr>
+        <w:t xml:space="preserve">крутого спаду на краю спектру, що в свою чергу зменшує необхідний захисний інтервал. Більш того </w:t>
+      </w:r>
+      <w:r>
+        <w:rPr>
+          <w:rFonts w:eastAsiaTheme="minorEastAsia"/>
+        </w:rPr>
+        <w:t>802.11</w:t>
+      </w:r>
+      <w:r>
+        <w:rPr>
+          <w:rFonts w:eastAsiaTheme="minorEastAsia"/>
+          <w:lang w:val="en-US"/>
+        </w:rPr>
+        <w:t>a</w:t>
+      </w:r>
+      <w:r>
+        <w:rPr>
+          <w:rFonts w:eastAsiaTheme="minorEastAsia"/>
+        </w:rPr>
+        <w:t xml:space="preserve"> </w:t>
+      </w:r>
+      <w:r>
+        <w:rPr>
+          <w:rFonts w:eastAsiaTheme="minorEastAsia"/>
+          <w:lang w:val="uk-UA"/>
+        </w:rPr>
+        <w:t>дозволяє використовувати значно більшу кількість кодових слів (</w:t>
+      </w:r>
+      <w:r>
+        <w:rPr>
+          <w:rFonts w:eastAsiaTheme="minorEastAsia"/>
+        </w:rPr>
+        <w:t xml:space="preserve">аж до 64 </w:t>
+      </w:r>
+      <w:r>
+        <w:rPr>
+          <w:rFonts w:eastAsiaTheme="minorEastAsia"/>
+          <w:lang w:val="uk-UA"/>
+        </w:rPr>
+        <w:t>КАМ),</w:t>
+      </w:r>
+      <w:r>
+        <w:rPr>
+          <w:rFonts w:eastAsiaTheme="minorEastAsia"/>
+        </w:rPr>
+        <w:t xml:space="preserve"> </w:t>
+      </w:r>
+      <w:r>
+        <w:rPr>
+          <w:rFonts w:eastAsiaTheme="minorEastAsia"/>
+          <w:lang w:val="uk-UA"/>
+        </w:rPr>
+        <w:t>що збільшує спектральну ефективність. Проте, зверніть увагу, що такі високі порядки модуляції можуть бути досягнуті лише за умов високого С/Ш.</w:t>
+      </w:r>
+    </w:p>
+    <w:p>
+      <w:pPr>
+        <w:pStyle w:val="a4"/>
+        <w:numPr>
+          <w:ilvl w:val="0"/>
+          <w:numId w:val="3"/>
+        </w:numPr>
+        <w:rPr>
+          <w:rFonts w:eastAsiaTheme="minorEastAsia"/>
+          <w:lang w:val="uk-UA"/>
+        </w:rPr>
+      </w:pPr>
+      <w:r>
+        <w:rPr>
+          <w:rFonts w:eastAsiaTheme="minorEastAsia"/>
+          <w:lang w:val="uk-UA"/>
+        </w:rPr>
+        <w:t xml:space="preserve">Існує набір </w:t>
+      </w:r>
+      <w:r>
+        <w:rPr>
+          <w:rFonts w:eastAsiaTheme="minorEastAsia"/>
+          <w:lang w:val="en-US"/>
+        </w:rPr>
+        <w:t>N</w:t>
+      </w:r>
+      <w:r>
+        <w:rPr>
+          <w:rFonts w:eastAsiaTheme="minorEastAsia"/>
+        </w:rPr>
+        <w:t>-</w:t>
+      </w:r>
+      <w:r>
+        <w:rPr>
+          <w:rFonts w:eastAsiaTheme="minorEastAsia"/>
+          <w:lang w:val="uk-UA"/>
+        </w:rPr>
+        <w:t xml:space="preserve">бітових кодових слів  і, в залежності від символу даних що передається, на передачу обирається </w:t>
+      </w:r>
+      <w:r>
+        <w:rPr>
+          <w:rFonts w:eastAsiaTheme="minorEastAsia"/>
+        </w:rPr>
+        <w:t xml:space="preserve">один з </w:t>
+      </w:r>
+      <w:proofErr w:type="spellStart"/>
+      <w:r>
+        <w:rPr>
+          <w:rFonts w:eastAsiaTheme="minorEastAsia"/>
+        </w:rPr>
+        <w:t>доступних</w:t>
+      </w:r>
+      <w:proofErr w:type="spellEnd"/>
+      <w:r>
+        <w:rPr>
+          <w:rFonts w:eastAsiaTheme="minorEastAsia"/>
+        </w:rPr>
+        <w:t xml:space="preserve"> </w:t>
+      </w:r>
+      <w:proofErr w:type="spellStart"/>
+      <w:r>
+        <w:rPr>
+          <w:rFonts w:eastAsiaTheme="minorEastAsia"/>
+        </w:rPr>
+        <w:t>кодових</w:t>
+      </w:r>
+      <w:proofErr w:type="spellEnd"/>
+      <w:r>
+        <w:rPr>
+          <w:rFonts w:eastAsiaTheme="minorEastAsia"/>
+        </w:rPr>
+        <w:t xml:space="preserve"> вектор</w:t>
+      </w:r>
+      <w:proofErr w:type="spellStart"/>
+      <w:r>
+        <w:rPr>
+          <w:rFonts w:eastAsiaTheme="minorEastAsia"/>
+          <w:lang w:val="uk-UA"/>
+        </w:rPr>
+        <w:t>ів</w:t>
+      </w:r>
+      <w:proofErr w:type="spellEnd"/>
+      <w:r>
+        <w:rPr>
+          <w:rFonts w:eastAsiaTheme="minorEastAsia"/>
+          <w:lang w:val="uk-UA"/>
+        </w:rPr>
+        <w:t xml:space="preserve">. Оскільки кодові слова можуть бути комплексними </w:t>
+      </w:r>
+      <w:r>
+        <w:rPr>
+          <w:rFonts w:eastAsiaTheme="minorEastAsia"/>
+          <w:lang w:val="uk-UA"/>
+        </w:rPr>
+        <w:t>ми маємо в розпорядженні 4</w:t>
+      </w:r>
+      <w:r>
+        <w:rPr>
+          <w:rFonts w:eastAsiaTheme="minorEastAsia"/>
+          <w:vertAlign w:val="superscript"/>
+          <w:lang w:val="en-US"/>
+        </w:rPr>
+        <w:t>N</w:t>
+      </w:r>
+      <w:r>
+        <w:rPr>
+          <w:rFonts w:eastAsiaTheme="minorEastAsia"/>
+          <w:lang w:val="uk-UA"/>
+        </w:rPr>
+        <w:t xml:space="preserve"> доступних кодових слів. Якщо використовуються всі 4</w:t>
+      </w:r>
+      <w:r>
+        <w:rPr>
+          <w:rFonts w:eastAsiaTheme="minorEastAsia"/>
+          <w:vertAlign w:val="superscript"/>
+          <w:lang w:val="en-US"/>
+        </w:rPr>
+        <w:t>N</w:t>
+      </w:r>
+      <w:r>
+        <w:rPr>
+          <w:rFonts w:eastAsiaTheme="minorEastAsia"/>
+          <w:lang w:val="uk-UA"/>
+        </w:rPr>
+        <w:t xml:space="preserve"> кодові слова , то схема передачі стає звичайною </w:t>
+      </w:r>
+      <w:r>
+        <w:rPr>
+          <w:rFonts w:eastAsiaTheme="minorEastAsia"/>
+          <w:lang w:val="en-US"/>
+        </w:rPr>
+        <w:t>QPSK</w:t>
+      </w:r>
+      <w:r>
+        <w:rPr>
+          <w:rFonts w:eastAsiaTheme="minorEastAsia"/>
+          <w:lang w:val="uk-UA"/>
+        </w:rPr>
+        <w:t xml:space="preserve">, </w:t>
+      </w:r>
+      <w:r>
+        <w:rPr>
+          <w:rFonts w:eastAsiaTheme="minorEastAsia"/>
+          <w:lang w:val="uk-UA"/>
+        </w:rPr>
+        <w:t xml:space="preserve">спів ставляючи 1 до 1-го 16 бітну групу символів даних і кодових слів. Метою </w:t>
+      </w:r>
+      <w:r>
+        <w:rPr>
+          <w:rFonts w:eastAsiaTheme="minorEastAsia"/>
+          <w:lang w:val="en-US"/>
+        </w:rPr>
+        <w:t>CCK</w:t>
+      </w:r>
+      <w:r>
+        <w:rPr>
+          <w:rFonts w:eastAsiaTheme="minorEastAsia"/>
+          <w:lang w:val="uk-UA"/>
+        </w:rPr>
+        <w:t xml:space="preserve"> </w:t>
+      </w:r>
+      <w:r>
+        <w:rPr>
+          <w:rFonts w:eastAsiaTheme="minorEastAsia"/>
+          <w:lang w:val="uk-UA"/>
+        </w:rPr>
+        <w:t>визначення підмножини кодових слів з «</w:t>
+      </w:r>
+      <w:r>
+        <w:rPr>
+          <w:rFonts w:eastAsiaTheme="minorEastAsia"/>
+          <w:lang w:val="uk-UA"/>
+        </w:rPr>
+        <w:t xml:space="preserve">гарними» властивостями для подальшого їх використання, та відкидання усіх інших. Згідно зі стандартом </w:t>
+      </w:r>
+      <w:r>
+        <w:rPr>
+          <w:rFonts w:eastAsiaTheme="minorEastAsia"/>
+        </w:rPr>
+        <w:t>802.11</w:t>
+      </w:r>
+      <w:r>
+        <w:rPr>
+          <w:rFonts w:eastAsiaTheme="minorEastAsia"/>
+          <w:lang w:val="en-US"/>
+        </w:rPr>
+        <w:t>b</w:t>
+      </w:r>
+      <w:r>
+        <w:rPr>
+          <w:rFonts w:eastAsiaTheme="minorEastAsia"/>
+          <w:lang w:val="uk-UA"/>
+        </w:rPr>
+        <w:t xml:space="preserve">, довжина кодового слова </w:t>
+      </w:r>
+      <w:r>
+        <w:rPr>
+          <w:rFonts w:eastAsiaTheme="minorEastAsia"/>
+          <w:lang w:val="en-US"/>
+        </w:rPr>
+        <w:t>N</w:t>
+      </w:r>
+      <w:r>
+        <w:rPr>
+          <w:rFonts w:eastAsiaTheme="minorEastAsia"/>
+        </w:rPr>
+        <w:t xml:space="preserve">=8, </w:t>
+      </w:r>
+      <w:r>
+        <w:rPr>
+          <w:rFonts w:eastAsiaTheme="minorEastAsia"/>
+          <w:lang w:val="uk-UA"/>
+        </w:rPr>
+        <w:t>тож загалом доступно 65000 кодових слів.</w:t>
+      </w:r>
+      <w:r>
+        <w:rPr>
+          <w:rFonts w:eastAsiaTheme="minorEastAsia"/>
+        </w:rPr>
+        <w:t xml:space="preserve"> </w:t>
+      </w:r>
+      <w:r>
+        <w:rPr>
+          <w:rFonts w:eastAsiaTheme="minorEastAsia"/>
+          <w:lang w:val="uk-UA"/>
+        </w:rPr>
+        <w:t>Серед них допустимими є лиш</w:t>
+      </w:r>
+      <w:r>
+        <w:rPr>
+          <w:rFonts w:eastAsiaTheme="minorEastAsia"/>
+          <w:lang w:val="uk-UA"/>
+        </w:rPr>
+        <w:t>е 64</w:t>
+      </w:r>
+      <w:r>
+        <w:rPr>
+          <w:rFonts w:eastAsiaTheme="minorEastAsia"/>
+          <w:lang w:val="uk-UA"/>
+        </w:rPr>
+        <w:t xml:space="preserve">, що складають 6 біт. </w:t>
+      </w:r>
+      <w:r>
+        <w:rPr>
+          <w:rFonts w:eastAsiaTheme="minorEastAsia"/>
+        </w:rPr>
+        <w:t>Дал</w:t>
+      </w:r>
+      <w:r>
+        <w:rPr>
+          <w:rFonts w:eastAsiaTheme="minorEastAsia"/>
+          <w:lang w:val="uk-UA"/>
+        </w:rPr>
+        <w:t xml:space="preserve">і ці 64 слова модулюються </w:t>
+      </w:r>
+      <w:r>
+        <w:rPr>
+          <w:rFonts w:eastAsiaTheme="minorEastAsia"/>
+          <w:lang w:val="en-US"/>
+        </w:rPr>
+        <w:t>DQPSK</w:t>
+      </w:r>
+      <w:r>
+        <w:rPr>
+          <w:rFonts w:eastAsiaTheme="minorEastAsia"/>
+        </w:rPr>
+        <w:t xml:space="preserve">, </w:t>
+      </w:r>
+      <w:r>
+        <w:rPr>
+          <w:rFonts w:eastAsiaTheme="minorEastAsia"/>
+          <w:lang w:val="uk-UA"/>
+        </w:rPr>
+        <w:t xml:space="preserve">наприклад обертаються по фазі на 0, 90, 180 або 270 градусів, в залежності від двох додаткових біт. В результаті </w:t>
+      </w:r>
+      <w:proofErr w:type="gramStart"/>
+      <w:r>
+        <w:rPr>
+          <w:rFonts w:eastAsiaTheme="minorEastAsia"/>
+          <w:lang w:val="uk-UA"/>
+        </w:rPr>
+        <w:t>передається</w:t>
+      </w:r>
+      <w:proofErr w:type="gramEnd"/>
+      <w:r>
+        <w:rPr>
+          <w:rFonts w:eastAsiaTheme="minorEastAsia"/>
+          <w:lang w:val="uk-UA"/>
+        </w:rPr>
+        <w:t xml:space="preserve"> 8 бітове кодове слово.</w:t>
+      </w:r>
+    </w:p>
+    <w:p>
+      <w:pPr>
+        <w:pStyle w:val="a4"/>
+        <w:ind w:left="1080" w:firstLine="360"/>
+        <w:rPr>
+          <w:rFonts w:eastAsiaTheme="minorEastAsia"/>
+          <w:lang w:val="uk-UA"/>
+        </w:rPr>
+      </w:pPr>
+      <w:proofErr w:type="gramStart"/>
+      <w:r>
+        <w:rPr>
+          <w:rFonts w:eastAsiaTheme="minorEastAsia"/>
+          <w:lang w:val="en-US"/>
+        </w:rPr>
+        <w:lastRenderedPageBreak/>
+        <w:t>CCK</w:t>
+      </w:r>
+      <w:r>
+        <w:rPr>
+          <w:rFonts w:eastAsiaTheme="minorEastAsia"/>
+        </w:rPr>
+        <w:t xml:space="preserve"> (</w:t>
+      </w:r>
+      <w:r>
+        <w:rPr>
+          <w:rFonts w:eastAsiaTheme="minorEastAsia"/>
+          <w:lang w:val="uk-UA"/>
+        </w:rPr>
+        <w:t>комплементарна кодова модуляція</w:t>
+      </w:r>
+      <w:r>
+        <w:rPr>
+          <w:rFonts w:eastAsiaTheme="minorEastAsia"/>
+        </w:rPr>
+        <w:t xml:space="preserve">) </w:t>
+      </w:r>
+      <w:r>
+        <w:rPr>
+          <w:rFonts w:eastAsiaTheme="minorEastAsia"/>
+          <w:lang w:val="uk-UA"/>
+        </w:rPr>
+        <w:t>дуже схожа на несистематичні блокові коди.</w:t>
+      </w:r>
+      <w:proofErr w:type="gramEnd"/>
+      <w:r>
+        <w:rPr>
+          <w:rFonts w:eastAsiaTheme="minorEastAsia"/>
+          <w:lang w:val="uk-UA"/>
+        </w:rPr>
+        <w:t xml:space="preserve"> В обох випадках кожен символ (комбінація </w:t>
+      </w:r>
+      <w:r>
+        <w:rPr>
+          <w:rFonts w:eastAsiaTheme="minorEastAsia"/>
+          <w:lang w:val="en-US"/>
+        </w:rPr>
+        <w:t>K</w:t>
+      </w:r>
+      <w:r>
+        <w:rPr>
+          <w:rFonts w:eastAsiaTheme="minorEastAsia"/>
+          <w:lang w:val="uk-UA"/>
+        </w:rPr>
+        <w:t xml:space="preserve"> вхідних біт) ототожнюється з передаючим символом довжиною в </w:t>
+      </w:r>
+      <w:r>
+        <w:rPr>
+          <w:rFonts w:eastAsiaTheme="minorEastAsia"/>
+          <w:lang w:val="en-US"/>
+        </w:rPr>
+        <w:t>N</w:t>
+      </w:r>
+      <w:r>
+        <w:rPr>
+          <w:rFonts w:eastAsiaTheme="minorEastAsia"/>
+          <w:lang w:val="uk-UA"/>
+        </w:rPr>
+        <w:t>. Ототож</w:t>
+      </w:r>
+      <w:r>
+        <w:rPr>
+          <w:rFonts w:eastAsiaTheme="minorEastAsia"/>
+          <w:lang w:val="uk-UA"/>
+        </w:rPr>
+        <w:t>н</w:t>
+      </w:r>
+      <w:r>
+        <w:rPr>
+          <w:rFonts w:eastAsiaTheme="minorEastAsia"/>
+          <w:lang w:val="uk-UA"/>
+        </w:rPr>
+        <w:t>ення в</w:t>
+      </w:r>
+      <w:r>
+        <w:rPr>
+          <w:rFonts w:eastAsiaTheme="minorEastAsia"/>
+          <w:lang w:val="uk-UA"/>
+        </w:rPr>
+        <w:t>і</w:t>
+      </w:r>
+      <w:r>
+        <w:rPr>
+          <w:rFonts w:eastAsiaTheme="minorEastAsia"/>
+          <w:lang w:val="uk-UA"/>
+        </w:rPr>
+        <w:t>дбува</w:t>
+      </w:r>
+      <w:r>
+        <w:rPr>
+          <w:rFonts w:eastAsiaTheme="minorEastAsia"/>
+          <w:lang w:val="uk-UA"/>
+        </w:rPr>
+        <w:t>є</w:t>
+      </w:r>
+      <w:r>
+        <w:rPr>
+          <w:rFonts w:eastAsiaTheme="minorEastAsia"/>
+          <w:lang w:val="uk-UA"/>
+        </w:rPr>
+        <w:t xml:space="preserve">ться за рахунок </w:t>
+      </w:r>
+      <w:r>
+        <w:rPr>
+          <w:rFonts w:eastAsiaTheme="minorEastAsia"/>
+          <w:lang w:val="uk-UA"/>
+        </w:rPr>
+        <w:t>таблиці відповідності, або за алгебраїчними правилами.</w:t>
+      </w:r>
+    </w:p>
+    <w:p>
+      <w:pPr>
         <w:ind w:left="-90" w:firstLine="360"/>
         <w:rPr>
           <w:rFonts w:eastAsiaTheme="minorEastAsia"/>
           <w:lang w:val="uk-UA"/>
         </w:rPr>
       </w:pPr>
+      <w:bookmarkStart w:id="0" w:name="_GoBack"/>
+      <w:bookmarkEnd w:id="0"/>
+    </w:p>
+    <w:p>
+      <w:pPr>
+        <w:ind w:left="-90" w:firstLine="360"/>
+        <w:rPr>
+          <w:rFonts w:eastAsiaTheme="minorEastAsia"/>
+          <w:lang w:val="uk-UA"/>
+        </w:rPr>
+      </w:pPr>
       <w:r>
         <w:rPr>
           <w:rFonts w:eastAsiaTheme="minorEastAsia"/>
@@ -1752,6 +2655,7 @@
       <w:r>
         <w:rPr>
           <w:rFonts w:eastAsiaTheme="minorEastAsia"/>
+          <w:lang w:val="uk-UA"/>
         </w:rPr>
         <w:t xml:space="preserve"> </w:t>
       </w:r>
@@ -2071,8 +2975,6 @@
           <w:lang w:val="uk-UA"/>
         </w:rPr>
       </w:pPr>
-      <w:bookmarkStart w:id="0" w:name="_GoBack"/>
-      <w:bookmarkEnd w:id="0"/>
     </w:p>
     <w:sectPr>
       <w:pgSz w:w="11906" w:h="16838"/>
@@ -2176,9 +3078,9 @@
     </w:lvl>
   </w:abstractNum>
   <w:abstractNum w:abstractNumId="1">
-    <w:nsid w:val="681407D5"/>
+    <w:nsid w:val="551C5AD9"/>
     <w:multiLevelType w:val="hybridMultilevel"/>
-    <w:tmpl w:val="834EE232"/>
+    <w:tmpl w:val="BE1A9ECA"/>
     <w:lvl w:ilvl="0" w:tplc="0419000F">
       <w:start w:val="1"/>
       <w:numFmt w:val="decimal"/>
@@ -2264,11 +3166,195 @@
       </w:pPr>
     </w:lvl>
   </w:abstractNum>
+  <w:abstractNum w:abstractNumId="2">
+    <w:nsid w:val="681407D5"/>
+    <w:multiLevelType w:val="hybridMultilevel"/>
+    <w:tmpl w:val="834EE232"/>
+    <w:lvl w:ilvl="0" w:tplc="0419000F">
+      <w:start w:val="1"/>
+      <w:numFmt w:val="decimal"/>
+      <w:lvlText w:val="%1."/>
+      <w:lvlJc w:val="left"/>
+      <w:pPr>
+        <w:ind w:left="720" w:hanging="360"/>
+      </w:pPr>
+      <w:rPr>
+        <w:rFonts w:hint="default"/>
+      </w:rPr>
+    </w:lvl>
+    <w:lvl w:ilvl="1" w:tplc="04190019" w:tentative="1">
+      <w:start w:val="1"/>
+      <w:numFmt w:val="lowerLetter"/>
+      <w:lvlText w:val="%2."/>
+      <w:lvlJc w:val="left"/>
+      <w:pPr>
+        <w:ind w:left="1440" w:hanging="360"/>
+      </w:pPr>
+    </w:lvl>
+    <w:lvl w:ilvl="2" w:tplc="0419001B" w:tentative="1">
+      <w:start w:val="1"/>
+      <w:numFmt w:val="lowerRoman"/>
+      <w:lvlText w:val="%3."/>
+      <w:lvlJc w:val="right"/>
+      <w:pPr>
+        <w:ind w:left="2160" w:hanging="180"/>
+      </w:pPr>
+    </w:lvl>
+    <w:lvl w:ilvl="3" w:tplc="0419000F" w:tentative="1">
+      <w:start w:val="1"/>
+      <w:numFmt w:val="decimal"/>
+      <w:lvlText w:val="%4."/>
+      <w:lvlJc w:val="left"/>
+      <w:pPr>
+        <w:ind w:left="2880" w:hanging="360"/>
+      </w:pPr>
+    </w:lvl>
+    <w:lvl w:ilvl="4" w:tplc="04190019" w:tentative="1">
+      <w:start w:val="1"/>
+      <w:numFmt w:val="lowerLetter"/>
+      <w:lvlText w:val="%5."/>
+      <w:lvlJc w:val="left"/>
+      <w:pPr>
+        <w:ind w:left="3600" w:hanging="360"/>
+      </w:pPr>
+    </w:lvl>
+    <w:lvl w:ilvl="5" w:tplc="0419001B" w:tentative="1">
+      <w:start w:val="1"/>
+      <w:numFmt w:val="lowerRoman"/>
+      <w:lvlText w:val="%6."/>
+      <w:lvlJc w:val="right"/>
+      <w:pPr>
+        <w:ind w:left="4320" w:hanging="180"/>
+      </w:pPr>
+    </w:lvl>
+    <w:lvl w:ilvl="6" w:tplc="0419000F" w:tentative="1">
+      <w:start w:val="1"/>
+      <w:numFmt w:val="decimal"/>
+      <w:lvlText w:val="%7."/>
+      <w:lvlJc w:val="left"/>
+      <w:pPr>
+        <w:ind w:left="5040" w:hanging="360"/>
+      </w:pPr>
+    </w:lvl>
+    <w:lvl w:ilvl="7" w:tplc="04190019" w:tentative="1">
+      <w:start w:val="1"/>
+      <w:numFmt w:val="lowerLetter"/>
+      <w:lvlText w:val="%8."/>
+      <w:lvlJc w:val="left"/>
+      <w:pPr>
+        <w:ind w:left="5760" w:hanging="360"/>
+      </w:pPr>
+    </w:lvl>
+    <w:lvl w:ilvl="8" w:tplc="0419001B" w:tentative="1">
+      <w:start w:val="1"/>
+      <w:numFmt w:val="lowerRoman"/>
+      <w:lvlText w:val="%9."/>
+      <w:lvlJc w:val="right"/>
+      <w:pPr>
+        <w:ind w:left="6480" w:hanging="180"/>
+      </w:pPr>
+    </w:lvl>
+  </w:abstractNum>
+  <w:abstractNum w:abstractNumId="3">
+    <w:nsid w:val="7BE0076B"/>
+    <w:multiLevelType w:val="hybridMultilevel"/>
+    <w:tmpl w:val="42BEF5D8"/>
+    <w:lvl w:ilvl="0" w:tplc="B8808F42">
+      <w:start w:val="2"/>
+      <w:numFmt w:val="decimal"/>
+      <w:lvlText w:val="%1."/>
+      <w:lvlJc w:val="left"/>
+      <w:pPr>
+        <w:ind w:left="1080" w:hanging="360"/>
+      </w:pPr>
+      <w:rPr>
+        <w:rFonts w:hint="default"/>
+      </w:rPr>
+    </w:lvl>
+    <w:lvl w:ilvl="1" w:tplc="04190019" w:tentative="1">
+      <w:start w:val="1"/>
+      <w:numFmt w:val="lowerLetter"/>
+      <w:lvlText w:val="%2."/>
+      <w:lvlJc w:val="left"/>
+      <w:pPr>
+        <w:ind w:left="1800" w:hanging="360"/>
+      </w:pPr>
+    </w:lvl>
+    <w:lvl w:ilvl="2" w:tplc="0419001B" w:tentative="1">
+      <w:start w:val="1"/>
+      <w:numFmt w:val="lowerRoman"/>
+      <w:lvlText w:val="%3."/>
+      <w:lvlJc w:val="right"/>
+      <w:pPr>
+        <w:ind w:left="2520" w:hanging="180"/>
+      </w:pPr>
+    </w:lvl>
+    <w:lvl w:ilvl="3" w:tplc="0419000F" w:tentative="1">
+      <w:start w:val="1"/>
+      <w:numFmt w:val="decimal"/>
+      <w:lvlText w:val="%4."/>
+      <w:lvlJc w:val="left"/>
+      <w:pPr>
+        <w:ind w:left="3240" w:hanging="360"/>
+      </w:pPr>
+    </w:lvl>
+    <w:lvl w:ilvl="4" w:tplc="04190019" w:tentative="1">
+      <w:start w:val="1"/>
+      <w:numFmt w:val="lowerLetter"/>
+      <w:lvlText w:val="%5."/>
+      <w:lvlJc w:val="left"/>
+      <w:pPr>
+        <w:ind w:left="3960" w:hanging="360"/>
+      </w:pPr>
+    </w:lvl>
+    <w:lvl w:ilvl="5" w:tplc="0419001B" w:tentative="1">
+      <w:start w:val="1"/>
+      <w:numFmt w:val="lowerRoman"/>
+      <w:lvlText w:val="%6."/>
+      <w:lvlJc w:val="right"/>
+      <w:pPr>
+        <w:ind w:left="4680" w:hanging="180"/>
+      </w:pPr>
+    </w:lvl>
+    <w:lvl w:ilvl="6" w:tplc="0419000F" w:tentative="1">
+      <w:start w:val="1"/>
+      <w:numFmt w:val="decimal"/>
+      <w:lvlText w:val="%7."/>
+      <w:lvlJc w:val="left"/>
+      <w:pPr>
+        <w:ind w:left="5400" w:hanging="360"/>
+      </w:pPr>
+    </w:lvl>
+    <w:lvl w:ilvl="7" w:tplc="04190019" w:tentative="1">
+      <w:start w:val="1"/>
+      <w:numFmt w:val="lowerLetter"/>
+      <w:lvlText w:val="%8."/>
+      <w:lvlJc w:val="left"/>
+      <w:pPr>
+        <w:ind w:left="6120" w:hanging="360"/>
+      </w:pPr>
+    </w:lvl>
+    <w:lvl w:ilvl="8" w:tplc="0419001B" w:tentative="1">
+      <w:start w:val="1"/>
+      <w:numFmt w:val="lowerRoman"/>
+      <w:lvlText w:val="%9."/>
+      <w:lvlJc w:val="right"/>
+      <w:pPr>
+        <w:ind w:left="6840" w:hanging="180"/>
+      </w:pPr>
+    </w:lvl>
+  </w:abstractNum>
   <w:num w:numId="1">
-    <w:abstractNumId w:val="1"/>
+    <w:abstractNumId w:val="2"/>
   </w:num>
   <w:num w:numId="2">
     <w:abstractNumId w:val="0"/>
+  </w:num>
+  <w:num w:numId="3">
+    <w:abstractNumId w:val="3"/>
+  </w:num>
+  <w:num w:numId="4">
+    <w:abstractNumId w:val="1"/>
   </w:num>
 </w:numbering>
 </file>

</xml_diff>